<commit_message>
oppdaterte åpne saker etter tlf møte med Hanne
</commit_message>
<xml_diff>
--- a/Work/bugreports/apne_saker_300419.docx
+++ b/Work/bugreports/apne_saker_300419.docx
@@ -164,7 +164,21 @@
           <w:i/>
           <w:lang w:val="nb-NO"/>
         </w:rPr>
-        <w:t>Leveres uke 21.</w:t>
+        <w:t>Leveres uke 2</w:t>
+      </w:r>
+      <w:r>
+        <w:rPr>
+          <w:i/>
+          <w:lang w:val="nb-NO"/>
+        </w:rPr>
+        <w:t>3</w:t>
+      </w:r>
+      <w:r>
+        <w:rPr>
+          <w:i/>
+          <w:lang w:val="nb-NO"/>
+        </w:rPr>
+        <w:t>.</w:t>
       </w:r>
     </w:p>
     <w:p>
@@ -315,7 +329,19 @@
         <w:rPr>
           <w:lang w:val="nb-NO"/>
         </w:rPr>
-        <w:t>=log-linear.</w:t>
+        <w:t>=</w:t>
+      </w:r>
+      <w:r>
+        <w:rPr>
+          <w:lang w:val="nb-NO"/>
+        </w:rPr>
+        <w:t>n</w:t>
+      </w:r>
+      <w:r>
+        <w:rPr>
+          <w:lang w:val="nb-NO"/>
+        </w:rPr>
+        <w:t>og-linear.</w:t>
       </w:r>
       <w:r>
         <w:rPr>
@@ -358,7 +384,23 @@
           <w:i/>
           <w:lang w:val="nb-NO"/>
         </w:rPr>
-        <w:t>uke 22.</w:t>
+        <w:t>uke 2</w:t>
+      </w:r>
+      <w:r>
+        <w:rPr>
+          <w:i/>
+          <w:lang w:val="nb-NO"/>
+        </w:rPr>
+        <w:t>3</w:t>
+      </w:r>
+      <w:bookmarkStart w:id="0" w:name="_GoBack"/>
+      <w:bookmarkEnd w:id="0"/>
+      <w:r>
+        <w:rPr>
+          <w:i/>
+          <w:lang w:val="nb-NO"/>
+        </w:rPr>
+        <w:t>.</w:t>
       </w:r>
     </w:p>
     <w:p>
@@ -392,8 +434,6 @@
         </w:rPr>
         <w:t xml:space="preserve"> hyse 2018 (datasett oversendt separat).</w:t>
       </w:r>
-      <w:bookmarkStart w:id="0" w:name="_GoBack"/>
-      <w:bookmarkEnd w:id="0"/>
     </w:p>
     <w:p>
       <w:pPr>

</xml_diff>